<commit_message>
Minor changes to form
</commit_message>
<xml_diff>
--- a/Additional Files/TDE E1 Form.docx
+++ b/Additional Files/TDE E1 Form.docx
@@ -742,6 +742,13 @@
         </w:rPr>
         <w:t xml:space="preserve">Brief description of project outlining where human participants will be involved (30-50 words): </w:t>
       </w:r>
+      <w:r>
+        <w:rPr>
+          <w:b/>
+          <w:sz w:val="20"/>
+        </w:rPr>
+        <w:t>Quantitively comparing vanilla and sandboxed Honeypots to identify the benefits of containment. No human participants are physically involved, only the student within testing malicious samples within a secure, virtual and contained environment.</w:t>
+      </w:r>
     </w:p>
     <w:p>
       <w:pPr>
@@ -1440,7 +1447,6 @@
               <w:rPr>
                 <w:sz w:val="20"/>
               </w:rPr>
-              <w:lastRenderedPageBreak/>
               <w:t>6.</w:t>
             </w:r>
           </w:p>
@@ -2622,6 +2628,12 @@
                 <w:sz w:val="20"/>
               </w:rPr>
             </w:pPr>
+            <w:r>
+              <w:rPr>
+                <w:sz w:val="20"/>
+              </w:rPr>
+              <w:t>16/10/2025</w:t>
+            </w:r>
           </w:p>
         </w:tc>
         <w:tc>
@@ -2919,8 +2931,17 @@
           <w:b/>
           <w:sz w:val="20"/>
         </w:rPr>
-        <w:t>‘yes’</w:t>
-      </w:r>
+        <w:t>‘</w:t>
+      </w:r>
+      <w:proofErr w:type="spellStart"/>
+      <w:r>
+        <w:rPr>
+          <w:b/>
+          <w:sz w:val="20"/>
+        </w:rPr>
+        <w:t>yes’</w:t>
+      </w:r>
+      <w:proofErr w:type="spellEnd"/>
       <w:r>
         <w:rPr>
           <w:sz w:val="20"/>
@@ -3266,6 +3287,7 @@
         <w:rPr>
           <w:sz w:val="20"/>
         </w:rPr>
+        <w:lastRenderedPageBreak/>
         <w:t>The student must also keep copies which must be bound into their dissertation as an appendix.</w:t>
       </w:r>
     </w:p>
@@ -3316,8 +3338,21 @@
         <w:rPr>
           <w:sz w:val="20"/>
         </w:rPr>
-        <w:lastRenderedPageBreak/>
-        <w:t xml:space="preserve">If you answered ‘yes’ to </w:t>
+        <w:t>If you answered ‘</w:t>
+      </w:r>
+      <w:proofErr w:type="spellStart"/>
+      <w:r>
+        <w:rPr>
+          <w:sz w:val="20"/>
+        </w:rPr>
+        <w:t>yes’</w:t>
+      </w:r>
+      <w:proofErr w:type="spellEnd"/>
+      <w:r>
+        <w:rPr>
+          <w:sz w:val="20"/>
+        </w:rPr>
+        <w:t xml:space="preserve"> to </w:t>
       </w:r>
       <w:r>
         <w:rPr>
@@ -3341,7 +3376,21 @@
         <w:rPr>
           <w:sz w:val="20"/>
         </w:rPr>
-        <w:t xml:space="preserve"> and ‘yes’ to question </w:t>
+        <w:t xml:space="preserve"> and ‘</w:t>
+      </w:r>
+      <w:proofErr w:type="spellStart"/>
+      <w:r>
+        <w:rPr>
+          <w:sz w:val="20"/>
+        </w:rPr>
+        <w:t>yes’</w:t>
+      </w:r>
+      <w:proofErr w:type="spellEnd"/>
+      <w:r>
+        <w:rPr>
+          <w:sz w:val="20"/>
+        </w:rPr>
+        <w:t xml:space="preserve"> to question </w:t>
       </w:r>
       <w:r>
         <w:rPr>

</xml_diff>